<commit_message>
module 4 laba 4
</commit_message>
<xml_diff>
--- a/module_4/lab2/Ган_Алексей_lab_2.docx
+++ b/module_4/lab2/Ган_Алексей_lab_2.docx
@@ -20,7 +20,19 @@
         <w:rPr>
           <w:lang w:eastAsia="ru-RU"/>
         </w:rPr>
-        <w:t>1) Для заданной на схеме schema-lab2 сети, состоящей из управляемых коммутаторов и персональных компьютеров настроить протокол STP, назначив явно один из коммутаторов корневым настройкой приоритета</w:t>
+        <w:t>1) Для заданной на схеме schema-lab2 сети, состоящей из управляемых коммутаторов и персональных компьютеров</w:t>
+      </w:r>
+      <w:r>
+        <w:rPr>
+          <w:lang w:eastAsia="ru-RU"/>
+        </w:rPr>
+        <w:t xml:space="preserve"> </w:t>
+      </w:r>
+      <w:r>
+        <w:rPr>
+          <w:lang w:eastAsia="ru-RU"/>
+        </w:rPr>
+        <w:t>настроить протокол STP, назначив явно один из коммутаторов корневым настройкой приоритета</w:t>
       </w:r>
     </w:p>
     <w:p>
@@ -173,9 +185,1716 @@
       </w:r>
     </w:p>
     <w:p>
+      <w:r>
+        <w:t xml:space="preserve">Протокол </w:t>
+      </w:r>
+      <w:r>
+        <w:rPr>
+          <w:lang w:val="en-US"/>
+        </w:rPr>
+        <w:t>STP</w:t>
+      </w:r>
+      <w:r>
+        <w:t xml:space="preserve"> </w:t>
+      </w:r>
+      <w:r>
+        <w:t>включается автоматически</w:t>
+      </w:r>
+      <w:r>
+        <w:t>. Настроим корневой коммутатор командой</w:t>
+      </w:r>
+      <w:r>
+        <w:t xml:space="preserve">. </w:t>
+      </w:r>
+      <w:r>
+        <w:t xml:space="preserve">Определим корневой коммутатор командой </w:t>
+      </w:r>
+      <w:r>
+        <w:rPr>
+          <w:rFonts w:cs="Times New Roman"/>
+          <w:i/>
+          <w:iCs/>
+          <w:szCs w:val="28"/>
+          <w:lang w:val="en-US"/>
+        </w:rPr>
+        <w:t>spanning</w:t>
+      </w:r>
+      <w:r>
+        <w:rPr>
+          <w:rFonts w:cs="Times New Roman"/>
+          <w:i/>
+          <w:iCs/>
+          <w:szCs w:val="28"/>
+        </w:rPr>
+        <w:t>-</w:t>
+      </w:r>
+      <w:r>
+        <w:rPr>
+          <w:rFonts w:cs="Times New Roman"/>
+          <w:i/>
+          <w:iCs/>
+          <w:szCs w:val="28"/>
+          <w:lang w:val="en-US"/>
+        </w:rPr>
+        <w:t>tree</w:t>
+      </w:r>
+      <w:r>
+        <w:rPr>
+          <w:rFonts w:cs="Times New Roman"/>
+          <w:i/>
+          <w:iCs/>
+          <w:szCs w:val="28"/>
+        </w:rPr>
+        <w:t xml:space="preserve"> </w:t>
+      </w:r>
+      <w:proofErr w:type="spellStart"/>
+      <w:r>
+        <w:rPr>
+          <w:rFonts w:cs="Times New Roman"/>
+          <w:i/>
+          <w:iCs/>
+          <w:szCs w:val="28"/>
+          <w:lang w:val="en-US"/>
+        </w:rPr>
+        <w:t>vlan</w:t>
+      </w:r>
+      <w:proofErr w:type="spellEnd"/>
+      <w:r>
+        <w:rPr>
+          <w:rFonts w:cs="Times New Roman"/>
+          <w:i/>
+          <w:iCs/>
+          <w:szCs w:val="28"/>
+        </w:rPr>
+        <w:t xml:space="preserve"> 1 </w:t>
+      </w:r>
+      <w:r>
+        <w:rPr>
+          <w:rFonts w:cs="Times New Roman"/>
+          <w:i/>
+          <w:iCs/>
+          <w:szCs w:val="28"/>
+          <w:lang w:val="en-US"/>
+        </w:rPr>
+        <w:t>root</w:t>
+      </w:r>
+      <w:r>
+        <w:rPr>
+          <w:rFonts w:cs="Times New Roman"/>
+          <w:i/>
+          <w:iCs/>
+          <w:szCs w:val="28"/>
+        </w:rPr>
+        <w:t xml:space="preserve"> </w:t>
+      </w:r>
+      <w:r>
+        <w:rPr>
+          <w:rFonts w:cs="Times New Roman"/>
+          <w:i/>
+          <w:iCs/>
+          <w:szCs w:val="28"/>
+          <w:lang w:val="en-US"/>
+        </w:rPr>
+        <w:t>primary</w:t>
+      </w:r>
+      <w:r>
+        <w:rPr>
+          <w:rFonts w:cs="Times New Roman"/>
+          <w:i/>
+          <w:iCs/>
+          <w:szCs w:val="28"/>
+        </w:rPr>
+        <w:t xml:space="preserve">, </w:t>
+      </w:r>
+      <w:r>
+        <w:rPr>
+          <w:rFonts w:cs="Times New Roman"/>
+          <w:szCs w:val="28"/>
+        </w:rPr>
+        <w:t>и выведем информацию о портах командой</w:t>
+      </w:r>
+      <w:r>
+        <w:rPr>
+          <w:rFonts w:cs="Times New Roman"/>
+          <w:i/>
+          <w:iCs/>
+          <w:szCs w:val="28"/>
+        </w:rPr>
+        <w:t xml:space="preserve"> </w:t>
+      </w:r>
+      <w:r>
+        <w:rPr>
+          <w:rFonts w:cs="Times New Roman"/>
+          <w:i/>
+          <w:iCs/>
+          <w:szCs w:val="28"/>
+          <w:lang w:val="en-US"/>
+        </w:rPr>
+        <w:t>show</w:t>
+      </w:r>
+      <w:r>
+        <w:rPr>
+          <w:rFonts w:cs="Times New Roman"/>
+          <w:i/>
+          <w:iCs/>
+          <w:szCs w:val="28"/>
+        </w:rPr>
+        <w:t xml:space="preserve"> </w:t>
+      </w:r>
+      <w:r>
+        <w:rPr>
+          <w:rFonts w:cs="Times New Roman"/>
+          <w:i/>
+          <w:iCs/>
+          <w:szCs w:val="28"/>
+          <w:lang w:val="en-US"/>
+        </w:rPr>
+        <w:t>spanning</w:t>
+      </w:r>
+      <w:r>
+        <w:rPr>
+          <w:rFonts w:cs="Times New Roman"/>
+          <w:i/>
+          <w:iCs/>
+          <w:szCs w:val="28"/>
+        </w:rPr>
+        <w:t>-</w:t>
+      </w:r>
+      <w:r>
+        <w:rPr>
+          <w:rFonts w:cs="Times New Roman"/>
+          <w:i/>
+          <w:iCs/>
+          <w:szCs w:val="28"/>
+          <w:lang w:val="en-US"/>
+        </w:rPr>
+        <w:t>tree</w:t>
+      </w:r>
+      <w:r>
+        <w:rPr>
+          <w:rFonts w:cs="Times New Roman"/>
+          <w:i/>
+          <w:iCs/>
+          <w:szCs w:val="28"/>
+        </w:rPr>
+        <w:t>/</w:t>
+      </w:r>
+    </w:p>
+    <w:p>
       <w:pPr>
         <w:pStyle w:val="a3"/>
-      </w:pPr>
+        <w:rPr>
+          <w:lang w:val="en-US"/>
+        </w:rPr>
+      </w:pPr>
+      <w:r>
+        <w:rPr>
+          <w:lang w:val="en-US"/>
+        </w:rPr>
+        <w:lastRenderedPageBreak/>
+        <w:drawing>
+          <wp:inline distT="0" distB="0" distL="0" distR="0" wp14:anchorId="4A32BB42" wp14:editId="7062CDE0">
+            <wp:extent cx="5940425" cy="4188460"/>
+            <wp:effectExtent l="0" t="0" r="3175" b="2540"/>
+            <wp:docPr id="1" name="Рисунок 1"/>
+            <wp:cNvGraphicFramePr>
+              <a:graphicFrameLocks xmlns:a="http://schemas.openxmlformats.org/drawingml/2006/main" noChangeAspect="1"/>
+            </wp:cNvGraphicFramePr>
+            <a:graphic xmlns:a="http://schemas.openxmlformats.org/drawingml/2006/main">
+              <a:graphicData uri="http://schemas.openxmlformats.org/drawingml/2006/picture">
+                <pic:pic xmlns:pic="http://schemas.openxmlformats.org/drawingml/2006/picture">
+                  <pic:nvPicPr>
+                    <pic:cNvPr id="1" name=""/>
+                    <pic:cNvPicPr/>
+                  </pic:nvPicPr>
+                  <pic:blipFill>
+                    <a:blip r:embed="rId5"/>
+                    <a:stretch>
+                      <a:fillRect/>
+                    </a:stretch>
+                  </pic:blipFill>
+                  <pic:spPr>
+                    <a:xfrm>
+                      <a:off x="0" y="0"/>
+                      <a:ext cx="5940425" cy="4188460"/>
+                    </a:xfrm>
+                    <a:prstGeom prst="rect">
+                      <a:avLst/>
+                    </a:prstGeom>
+                  </pic:spPr>
+                </pic:pic>
+              </a:graphicData>
+            </a:graphic>
+          </wp:inline>
+        </w:drawing>
+      </w:r>
+    </w:p>
+    <w:p>
+      <w:pPr>
+        <w:pStyle w:val="a3"/>
+      </w:pPr>
+      <w:r>
+        <w:t xml:space="preserve">Рисунок </w:t>
+      </w:r>
+      <w:r>
+        <w:t>1</w:t>
+      </w:r>
+      <w:r>
+        <w:t xml:space="preserve">. </w:t>
+      </w:r>
+      <w:r>
+        <w:t>Установка корневого коммутатора</w:t>
+      </w:r>
+    </w:p>
+    <w:p>
+      <w:pPr>
+        <w:pStyle w:val="a3"/>
+        <w:rPr>
+          <w:lang w:val="en-US"/>
+        </w:rPr>
+      </w:pPr>
+    </w:p>
+    <w:p>
+      <w:pPr>
+        <w:rPr>
+          <w:rFonts w:cs="Times New Roman"/>
+          <w:szCs w:val="28"/>
+        </w:rPr>
+      </w:pPr>
+      <w:r>
+        <w:t xml:space="preserve">Коммутатор </w:t>
+      </w:r>
+      <w:r>
+        <w:rPr>
+          <w:lang w:val="en-US"/>
+        </w:rPr>
+        <w:t>Switch</w:t>
+      </w:r>
+      <w:r>
+        <w:t xml:space="preserve">1 </w:t>
+      </w:r>
+      <w:r>
+        <w:t>стал корнем</w:t>
+      </w:r>
+      <w:r>
+        <w:t xml:space="preserve">, </w:t>
+      </w:r>
+      <w:r>
+        <w:t>все маршруты стоят 4</w:t>
+      </w:r>
+      <w:r>
+        <w:t xml:space="preserve">, </w:t>
+      </w:r>
+      <w:r>
+        <w:t>в</w:t>
+      </w:r>
+      <w:r>
+        <w:t>се</w:t>
+      </w:r>
+      <w:r>
+        <w:t xml:space="preserve"> его</w:t>
+      </w:r>
+      <w:r>
+        <w:t xml:space="preserve"> порты находятся в </w:t>
+      </w:r>
+      <w:r>
+        <w:rPr>
+          <w:rFonts w:cs="Times New Roman"/>
+          <w:szCs w:val="28"/>
+        </w:rPr>
+        <w:t>статусе</w:t>
+      </w:r>
+      <w:r>
+        <w:rPr>
+          <w:rFonts w:cs="Times New Roman"/>
+          <w:szCs w:val="28"/>
+        </w:rPr>
+        <w:t xml:space="preserve"> </w:t>
+      </w:r>
+      <w:r>
+        <w:rPr>
+          <w:rFonts w:cs="Times New Roman"/>
+          <w:szCs w:val="28"/>
+          <w:lang w:val="en-US"/>
+        </w:rPr>
+        <w:t>FWD</w:t>
+      </w:r>
+      <w:r>
+        <w:rPr>
+          <w:rFonts w:cs="Times New Roman"/>
+          <w:szCs w:val="28"/>
+        </w:rPr>
+        <w:t xml:space="preserve"> (</w:t>
+      </w:r>
+      <w:r>
+        <w:rPr>
+          <w:rFonts w:cs="Times New Roman"/>
+          <w:szCs w:val="28"/>
+          <w:lang w:val="en-US"/>
+        </w:rPr>
+        <w:t>Forwarding</w:t>
+      </w:r>
+      <w:r>
+        <w:rPr>
+          <w:rFonts w:cs="Times New Roman"/>
+          <w:szCs w:val="28"/>
+        </w:rPr>
+        <w:t>)</w:t>
+      </w:r>
+      <w:r>
+        <w:t xml:space="preserve">, </w:t>
+      </w:r>
+      <w:r>
+        <w:t>это</w:t>
+      </w:r>
+      <w:r>
+        <w:t xml:space="preserve"> говорит о </w:t>
+      </w:r>
+      <w:r>
+        <w:t>том</w:t>
+      </w:r>
+      <w:r>
+        <w:t xml:space="preserve">, </w:t>
+      </w:r>
+      <w:r>
+        <w:t>что</w:t>
+      </w:r>
+      <w:r>
+        <w:rPr>
+          <w:rFonts w:cs="Times New Roman"/>
+          <w:szCs w:val="28"/>
+        </w:rPr>
+        <w:t xml:space="preserve"> </w:t>
+      </w:r>
+      <w:r>
+        <w:rPr>
+          <w:rFonts w:cs="Times New Roman"/>
+          <w:szCs w:val="28"/>
+        </w:rPr>
+        <w:t>по данным портам можно пересылать кадры с данными.</w:t>
+      </w:r>
+    </w:p>
+    <w:p>
+      <w:pPr>
+        <w:rPr>
+          <w:lang w:eastAsia="ru-RU"/>
+        </w:rPr>
+      </w:pPr>
+      <w:r>
+        <w:rPr>
+          <w:lang w:eastAsia="ru-RU"/>
+        </w:rPr>
+        <w:t>2) Провери</w:t>
+      </w:r>
+      <w:r>
+        <w:rPr>
+          <w:lang w:eastAsia="ru-RU"/>
+        </w:rPr>
+        <w:t>м</w:t>
+      </w:r>
+      <w:r>
+        <w:rPr>
+          <w:lang w:eastAsia="ru-RU"/>
+        </w:rPr>
+        <w:t xml:space="preserve"> доступность каждого с каждым всех персональных компьютеров</w:t>
+      </w:r>
+      <w:r>
+        <w:rPr>
+          <w:lang w:eastAsia="ru-RU"/>
+        </w:rPr>
+        <w:t>:</w:t>
+      </w:r>
+    </w:p>
+    <w:p>
+      <w:pPr>
+        <w:rPr>
+          <w:rFonts w:cs="Times New Roman"/>
+          <w:szCs w:val="28"/>
+        </w:rPr>
+      </w:pPr>
+    </w:p>
+    <w:p>
+      <w:pPr>
+        <w:pStyle w:val="a3"/>
+      </w:pPr>
+      <w:r>
+        <w:lastRenderedPageBreak/>
+        <w:drawing>
+          <wp:inline distT="0" distB="0" distL="0" distR="0" wp14:anchorId="26333297" wp14:editId="41EFCF22">
+            <wp:extent cx="5940425" cy="8893175"/>
+            <wp:effectExtent l="0" t="0" r="3175" b="3175"/>
+            <wp:docPr id="4" name="Рисунок 4"/>
+            <wp:cNvGraphicFramePr>
+              <a:graphicFrameLocks xmlns:a="http://schemas.openxmlformats.org/drawingml/2006/main" noChangeAspect="1"/>
+            </wp:cNvGraphicFramePr>
+            <a:graphic xmlns:a="http://schemas.openxmlformats.org/drawingml/2006/main">
+              <a:graphicData uri="http://schemas.openxmlformats.org/drawingml/2006/picture">
+                <pic:pic xmlns:pic="http://schemas.openxmlformats.org/drawingml/2006/picture">
+                  <pic:nvPicPr>
+                    <pic:cNvPr id="1" name=""/>
+                    <pic:cNvPicPr/>
+                  </pic:nvPicPr>
+                  <pic:blipFill>
+                    <a:blip r:embed="rId6"/>
+                    <a:stretch>
+                      <a:fillRect/>
+                    </a:stretch>
+                  </pic:blipFill>
+                  <pic:spPr>
+                    <a:xfrm>
+                      <a:off x="0" y="0"/>
+                      <a:ext cx="5940425" cy="8893175"/>
+                    </a:xfrm>
+                    <a:prstGeom prst="rect">
+                      <a:avLst/>
+                    </a:prstGeom>
+                  </pic:spPr>
+                </pic:pic>
+              </a:graphicData>
+            </a:graphic>
+          </wp:inline>
+        </w:drawing>
+      </w:r>
+    </w:p>
+    <w:p>
+      <w:pPr>
+        <w:pStyle w:val="a3"/>
+        <w:rPr>
+          <w:lang w:val="en-US"/>
+        </w:rPr>
+      </w:pPr>
+      <w:r>
+        <w:t xml:space="preserve">Рисунок </w:t>
+      </w:r>
+      <w:r>
+        <w:t>2</w:t>
+      </w:r>
+      <w:r>
+        <w:t xml:space="preserve">. </w:t>
+      </w:r>
+      <w:r>
+        <w:rPr>
+          <w:lang w:val="en-US"/>
+        </w:rPr>
+        <w:t>Ping PC1</w:t>
+      </w:r>
+    </w:p>
+    <w:p>
+      <w:pPr>
+        <w:pStyle w:val="a3"/>
+      </w:pPr>
+    </w:p>
+    <w:p>
+      <w:pPr>
+        <w:pStyle w:val="a3"/>
+      </w:pPr>
+      <w:r>
+        <w:drawing>
+          <wp:inline distT="0" distB="0" distL="0" distR="0" wp14:anchorId="0FF82AE7" wp14:editId="0A85A0E8">
+            <wp:extent cx="5940425" cy="4861560"/>
+            <wp:effectExtent l="0" t="0" r="3175" b="0"/>
+            <wp:docPr id="5" name="Рисунок 5"/>
+            <wp:cNvGraphicFramePr>
+              <a:graphicFrameLocks xmlns:a="http://schemas.openxmlformats.org/drawingml/2006/main" noChangeAspect="1"/>
+            </wp:cNvGraphicFramePr>
+            <a:graphic xmlns:a="http://schemas.openxmlformats.org/drawingml/2006/main">
+              <a:graphicData uri="http://schemas.openxmlformats.org/drawingml/2006/picture">
+                <pic:pic xmlns:pic="http://schemas.openxmlformats.org/drawingml/2006/picture">
+                  <pic:nvPicPr>
+                    <pic:cNvPr id="1" name=""/>
+                    <pic:cNvPicPr/>
+                  </pic:nvPicPr>
+                  <pic:blipFill>
+                    <a:blip r:embed="rId7"/>
+                    <a:stretch>
+                      <a:fillRect/>
+                    </a:stretch>
+                  </pic:blipFill>
+                  <pic:spPr>
+                    <a:xfrm>
+                      <a:off x="0" y="0"/>
+                      <a:ext cx="5940425" cy="4861560"/>
+                    </a:xfrm>
+                    <a:prstGeom prst="rect">
+                      <a:avLst/>
+                    </a:prstGeom>
+                  </pic:spPr>
+                </pic:pic>
+              </a:graphicData>
+            </a:graphic>
+          </wp:inline>
+        </w:drawing>
+      </w:r>
+    </w:p>
+    <w:p>
+      <w:pPr>
+        <w:pStyle w:val="a3"/>
+        <w:rPr>
+          <w:lang w:val="en-US"/>
+        </w:rPr>
+      </w:pPr>
+      <w:r>
+        <w:t xml:space="preserve">Рисунок </w:t>
+      </w:r>
+      <w:r>
+        <w:rPr>
+          <w:lang w:val="en-US"/>
+        </w:rPr>
+        <w:t>3</w:t>
+      </w:r>
+      <w:r>
+        <w:t xml:space="preserve">. </w:t>
+      </w:r>
+      <w:r>
+        <w:rPr>
+          <w:lang w:val="en-US"/>
+        </w:rPr>
+        <w:t>Ping PC</w:t>
+      </w:r>
+      <w:r>
+        <w:rPr>
+          <w:lang w:val="en-US"/>
+        </w:rPr>
+        <w:t>2</w:t>
+      </w:r>
+    </w:p>
+    <w:p>
+      <w:pPr>
+        <w:pStyle w:val="a3"/>
+      </w:pPr>
+    </w:p>
+    <w:p>
+      <w:pPr>
+        <w:pStyle w:val="a3"/>
+      </w:pPr>
+      <w:r>
+        <w:lastRenderedPageBreak/>
+        <w:drawing>
+          <wp:inline distT="0" distB="0" distL="0" distR="0" wp14:anchorId="0DA77E52" wp14:editId="6DA5CD9A">
+            <wp:extent cx="5696745" cy="3915321"/>
+            <wp:effectExtent l="0" t="0" r="0" b="9525"/>
+            <wp:docPr id="6" name="Рисунок 6"/>
+            <wp:cNvGraphicFramePr>
+              <a:graphicFrameLocks xmlns:a="http://schemas.openxmlformats.org/drawingml/2006/main" noChangeAspect="1"/>
+            </wp:cNvGraphicFramePr>
+            <a:graphic xmlns:a="http://schemas.openxmlformats.org/drawingml/2006/main">
+              <a:graphicData uri="http://schemas.openxmlformats.org/drawingml/2006/picture">
+                <pic:pic xmlns:pic="http://schemas.openxmlformats.org/drawingml/2006/picture">
+                  <pic:nvPicPr>
+                    <pic:cNvPr id="1" name=""/>
+                    <pic:cNvPicPr/>
+                  </pic:nvPicPr>
+                  <pic:blipFill>
+                    <a:blip r:embed="rId8"/>
+                    <a:stretch>
+                      <a:fillRect/>
+                    </a:stretch>
+                  </pic:blipFill>
+                  <pic:spPr>
+                    <a:xfrm>
+                      <a:off x="0" y="0"/>
+                      <a:ext cx="5696745" cy="3915321"/>
+                    </a:xfrm>
+                    <a:prstGeom prst="rect">
+                      <a:avLst/>
+                    </a:prstGeom>
+                  </pic:spPr>
+                </pic:pic>
+              </a:graphicData>
+            </a:graphic>
+          </wp:inline>
+        </w:drawing>
+      </w:r>
+    </w:p>
+    <w:p>
+      <w:pPr>
+        <w:pStyle w:val="a3"/>
+        <w:rPr>
+          <w:lang w:val="en-US"/>
+        </w:rPr>
+      </w:pPr>
+      <w:r>
+        <w:t xml:space="preserve">Рисунок </w:t>
+      </w:r>
+      <w:r>
+        <w:rPr>
+          <w:lang w:val="en-US"/>
+        </w:rPr>
+        <w:t>4</w:t>
+      </w:r>
+      <w:r>
+        <w:t xml:space="preserve">. </w:t>
+      </w:r>
+      <w:r>
+        <w:rPr>
+          <w:lang w:val="en-US"/>
+        </w:rPr>
+        <w:t>Ping PC</w:t>
+      </w:r>
+      <w:r>
+        <w:rPr>
+          <w:lang w:val="en-US"/>
+        </w:rPr>
+        <w:t>3</w:t>
+      </w:r>
+    </w:p>
+    <w:p>
+      <w:pPr>
+        <w:pStyle w:val="a3"/>
+      </w:pPr>
+    </w:p>
+    <w:p>
+      <w:pPr>
+        <w:pStyle w:val="a3"/>
+      </w:pPr>
+      <w:r>
+        <w:drawing>
+          <wp:inline distT="0" distB="0" distL="0" distR="0" wp14:anchorId="324B3B8B" wp14:editId="0B380F07">
+            <wp:extent cx="4896533" cy="2838846"/>
+            <wp:effectExtent l="0" t="0" r="0" b="0"/>
+            <wp:docPr id="7" name="Рисунок 7"/>
+            <wp:cNvGraphicFramePr>
+              <a:graphicFrameLocks xmlns:a="http://schemas.openxmlformats.org/drawingml/2006/main" noChangeAspect="1"/>
+            </wp:cNvGraphicFramePr>
+            <a:graphic xmlns:a="http://schemas.openxmlformats.org/drawingml/2006/main">
+              <a:graphicData uri="http://schemas.openxmlformats.org/drawingml/2006/picture">
+                <pic:pic xmlns:pic="http://schemas.openxmlformats.org/drawingml/2006/picture">
+                  <pic:nvPicPr>
+                    <pic:cNvPr id="1" name=""/>
+                    <pic:cNvPicPr/>
+                  </pic:nvPicPr>
+                  <pic:blipFill>
+                    <a:blip r:embed="rId9"/>
+                    <a:stretch>
+                      <a:fillRect/>
+                    </a:stretch>
+                  </pic:blipFill>
+                  <pic:spPr>
+                    <a:xfrm>
+                      <a:off x="0" y="0"/>
+                      <a:ext cx="4896533" cy="2838846"/>
+                    </a:xfrm>
+                    <a:prstGeom prst="rect">
+                      <a:avLst/>
+                    </a:prstGeom>
+                  </pic:spPr>
+                </pic:pic>
+              </a:graphicData>
+            </a:graphic>
+          </wp:inline>
+        </w:drawing>
+      </w:r>
+    </w:p>
+    <w:p>
+      <w:pPr>
+        <w:pStyle w:val="a3"/>
+        <w:rPr>
+          <w:lang w:val="en-US"/>
+        </w:rPr>
+      </w:pPr>
+      <w:r>
+        <w:t xml:space="preserve">Рисунок </w:t>
+      </w:r>
+      <w:r>
+        <w:rPr>
+          <w:lang w:val="en-US"/>
+        </w:rPr>
+        <w:t>5</w:t>
+      </w:r>
+      <w:r>
+        <w:t xml:space="preserve">. </w:t>
+      </w:r>
+      <w:r>
+        <w:rPr>
+          <w:lang w:val="en-US"/>
+        </w:rPr>
+        <w:t>Ping PC</w:t>
+      </w:r>
+      <w:r>
+        <w:rPr>
+          <w:lang w:val="en-US"/>
+        </w:rPr>
+        <w:t>4</w:t>
+      </w:r>
+    </w:p>
+    <w:p>
+      <w:pPr>
+        <w:pStyle w:val="a3"/>
+      </w:pPr>
+    </w:p>
+    <w:p>
+      <w:pPr>
+        <w:pStyle w:val="a3"/>
+      </w:pPr>
+    </w:p>
+    <w:p>
+      <w:pPr>
+        <w:pStyle w:val="a3"/>
+      </w:pPr>
+      <w:r>
+        <w:lastRenderedPageBreak/>
+        <w:drawing>
+          <wp:inline distT="0" distB="0" distL="0" distR="0" wp14:anchorId="2E71C4C0" wp14:editId="5D95BEAF">
+            <wp:extent cx="4715533" cy="1495634"/>
+            <wp:effectExtent l="0" t="0" r="0" b="9525"/>
+            <wp:docPr id="8" name="Рисунок 8"/>
+            <wp:cNvGraphicFramePr>
+              <a:graphicFrameLocks xmlns:a="http://schemas.openxmlformats.org/drawingml/2006/main" noChangeAspect="1"/>
+            </wp:cNvGraphicFramePr>
+            <a:graphic xmlns:a="http://schemas.openxmlformats.org/drawingml/2006/main">
+              <a:graphicData uri="http://schemas.openxmlformats.org/drawingml/2006/picture">
+                <pic:pic xmlns:pic="http://schemas.openxmlformats.org/drawingml/2006/picture">
+                  <pic:nvPicPr>
+                    <pic:cNvPr id="1" name=""/>
+                    <pic:cNvPicPr/>
+                  </pic:nvPicPr>
+                  <pic:blipFill>
+                    <a:blip r:embed="rId10"/>
+                    <a:stretch>
+                      <a:fillRect/>
+                    </a:stretch>
+                  </pic:blipFill>
+                  <pic:spPr>
+                    <a:xfrm>
+                      <a:off x="0" y="0"/>
+                      <a:ext cx="4715533" cy="1495634"/>
+                    </a:xfrm>
+                    <a:prstGeom prst="rect">
+                      <a:avLst/>
+                    </a:prstGeom>
+                  </pic:spPr>
+                </pic:pic>
+              </a:graphicData>
+            </a:graphic>
+          </wp:inline>
+        </w:drawing>
+      </w:r>
+    </w:p>
+    <w:p>
+      <w:pPr>
+        <w:pStyle w:val="a3"/>
+        <w:rPr>
+          <w:lang w:val="en-US"/>
+        </w:rPr>
+      </w:pPr>
+      <w:r>
+        <w:t xml:space="preserve">Рисунок </w:t>
+      </w:r>
+      <w:r>
+        <w:rPr>
+          <w:lang w:val="en-US"/>
+        </w:rPr>
+        <w:t>6</w:t>
+      </w:r>
+      <w:r>
+        <w:t xml:space="preserve">. </w:t>
+      </w:r>
+      <w:r>
+        <w:rPr>
+          <w:lang w:val="en-US"/>
+        </w:rPr>
+        <w:t>Ping PC</w:t>
+      </w:r>
+      <w:r>
+        <w:rPr>
+          <w:lang w:val="en-US"/>
+        </w:rPr>
+        <w:t>5</w:t>
+      </w:r>
+    </w:p>
+    <w:p>
+      <w:pPr>
+        <w:pStyle w:val="a3"/>
+      </w:pPr>
+    </w:p>
+    <w:p>
+      <w:pPr>
+        <w:ind w:firstLine="708"/>
+        <w:rPr>
+          <w:rFonts w:cs="Times New Roman"/>
+          <w:szCs w:val="28"/>
+        </w:rPr>
+      </w:pPr>
+      <w:r>
+        <w:rPr>
+          <w:rFonts w:cs="Times New Roman"/>
+          <w:szCs w:val="28"/>
+        </w:rPr>
+        <w:t xml:space="preserve">Все </w:t>
+      </w:r>
+      <w:r>
+        <w:rPr>
+          <w:rFonts w:cs="Times New Roman"/>
+          <w:szCs w:val="28"/>
+        </w:rPr>
+        <w:t>компьютеры</w:t>
+      </w:r>
+      <w:r>
+        <w:rPr>
+          <w:rFonts w:cs="Times New Roman"/>
+          <w:szCs w:val="28"/>
+        </w:rPr>
+        <w:t xml:space="preserve"> могут получить доступ ко всем </w:t>
+      </w:r>
+      <w:r>
+        <w:rPr>
+          <w:rFonts w:cs="Times New Roman"/>
+          <w:szCs w:val="28"/>
+        </w:rPr>
+        <w:t>компьютерам</w:t>
+      </w:r>
+      <w:r>
+        <w:rPr>
+          <w:rFonts w:cs="Times New Roman"/>
+          <w:szCs w:val="28"/>
+        </w:rPr>
+        <w:t>.</w:t>
+      </w:r>
+    </w:p>
+    <w:p>
+      <w:pPr>
+        <w:rPr>
+          <w:lang w:eastAsia="ru-RU"/>
+        </w:rPr>
+      </w:pPr>
+      <w:r>
+        <w:rPr>
+          <w:lang w:eastAsia="ru-RU"/>
+        </w:rPr>
+        <w:t>3) На изображении схемы отмети</w:t>
+      </w:r>
+      <w:r>
+        <w:rPr>
+          <w:lang w:eastAsia="ru-RU"/>
+        </w:rPr>
+        <w:t>м</w:t>
+      </w:r>
+      <w:r>
+        <w:rPr>
+          <w:lang w:eastAsia="ru-RU"/>
+        </w:rPr>
+        <w:t xml:space="preserve"> BID каждого коммутатора и режимы работы портов (RP/DP/</w:t>
+      </w:r>
+      <w:proofErr w:type="spellStart"/>
+      <w:r>
+        <w:rPr>
+          <w:lang w:eastAsia="ru-RU"/>
+        </w:rPr>
+        <w:t>blocked</w:t>
+      </w:r>
+      <w:proofErr w:type="spellEnd"/>
+      <w:r>
+        <w:rPr>
+          <w:lang w:eastAsia="ru-RU"/>
+        </w:rPr>
+        <w:t>) и стоимости маршрутов</w:t>
+      </w:r>
+      <w:r>
+        <w:rPr>
+          <w:lang w:eastAsia="ru-RU"/>
+        </w:rPr>
+        <w:t>.</w:t>
+      </w:r>
+    </w:p>
+    <w:p>
+      <w:pPr>
+        <w:pStyle w:val="a3"/>
+      </w:pPr>
+      <w:r>
+        <w:drawing>
+          <wp:inline distT="0" distB="0" distL="0" distR="0" wp14:anchorId="526310E7" wp14:editId="3D44D874">
+            <wp:extent cx="5940425" cy="3829685"/>
+            <wp:effectExtent l="0" t="0" r="3175" b="0"/>
+            <wp:docPr id="24" name="Рисунок 24"/>
+            <wp:cNvGraphicFramePr>
+              <a:graphicFrameLocks xmlns:a="http://schemas.openxmlformats.org/drawingml/2006/main" noChangeAspect="1"/>
+            </wp:cNvGraphicFramePr>
+            <a:graphic xmlns:a="http://schemas.openxmlformats.org/drawingml/2006/main">
+              <a:graphicData uri="http://schemas.openxmlformats.org/drawingml/2006/picture">
+                <pic:pic xmlns:pic="http://schemas.openxmlformats.org/drawingml/2006/picture">
+                  <pic:nvPicPr>
+                    <pic:cNvPr id="1" name=""/>
+                    <pic:cNvPicPr/>
+                  </pic:nvPicPr>
+                  <pic:blipFill>
+                    <a:blip r:embed="rId11"/>
+                    <a:stretch>
+                      <a:fillRect/>
+                    </a:stretch>
+                  </pic:blipFill>
+                  <pic:spPr>
+                    <a:xfrm>
+                      <a:off x="0" y="0"/>
+                      <a:ext cx="5940425" cy="3829685"/>
+                    </a:xfrm>
+                    <a:prstGeom prst="rect">
+                      <a:avLst/>
+                    </a:prstGeom>
+                  </pic:spPr>
+                </pic:pic>
+              </a:graphicData>
+            </a:graphic>
+          </wp:inline>
+        </w:drawing>
+      </w:r>
+    </w:p>
+    <w:p>
+      <w:pPr>
+        <w:pStyle w:val="a3"/>
+      </w:pPr>
+      <w:r>
+        <w:t xml:space="preserve">Рисунок </w:t>
+      </w:r>
+      <w:r>
+        <w:t>7</w:t>
+      </w:r>
+      <w:r>
+        <w:t xml:space="preserve">. </w:t>
+      </w:r>
+      <w:r>
+        <w:t>Топология сети</w:t>
+      </w:r>
+    </w:p>
+    <w:p>
+      <w:pPr>
+        <w:ind w:firstLine="708"/>
+        <w:rPr>
+          <w:rFonts w:cs="Times New Roman"/>
+          <w:szCs w:val="28"/>
+        </w:rPr>
+      </w:pPr>
+      <w:r>
+        <w:rPr>
+          <w:rFonts w:cs="Times New Roman"/>
+          <w:szCs w:val="28"/>
+        </w:rPr>
+        <w:t>У</w:t>
+      </w:r>
+      <w:r>
+        <w:rPr>
+          <w:rFonts w:cs="Times New Roman"/>
+          <w:szCs w:val="28"/>
+        </w:rPr>
+        <w:t xml:space="preserve"> некорневых коммутаторов соседнее от </w:t>
+      </w:r>
+      <w:r>
+        <w:rPr>
+          <w:rFonts w:cs="Times New Roman"/>
+          <w:szCs w:val="28"/>
+          <w:lang w:val="en-US"/>
+        </w:rPr>
+        <w:t>Root</w:t>
+      </w:r>
+      <w:r>
+        <w:rPr>
+          <w:rFonts w:cs="Times New Roman"/>
+          <w:szCs w:val="28"/>
+        </w:rPr>
+        <w:t xml:space="preserve"> </w:t>
+      </w:r>
+      <w:r>
+        <w:rPr>
+          <w:rFonts w:cs="Times New Roman"/>
+          <w:szCs w:val="28"/>
+        </w:rPr>
+        <w:t xml:space="preserve">соединение всегда заблокировано и имеет роль </w:t>
+      </w:r>
+      <w:proofErr w:type="spellStart"/>
+      <w:r>
+        <w:rPr>
+          <w:rFonts w:cs="Times New Roman"/>
+          <w:szCs w:val="28"/>
+          <w:lang w:val="en-US"/>
+        </w:rPr>
+        <w:t>Altn</w:t>
+      </w:r>
+      <w:proofErr w:type="spellEnd"/>
+      <w:r>
+        <w:rPr>
+          <w:rFonts w:cs="Times New Roman"/>
+          <w:szCs w:val="28"/>
+        </w:rPr>
+        <w:t xml:space="preserve"> состояние </w:t>
+      </w:r>
+      <w:r>
+        <w:rPr>
+          <w:rFonts w:cs="Times New Roman"/>
+          <w:szCs w:val="28"/>
+          <w:lang w:val="en-US"/>
+        </w:rPr>
+        <w:t>B</w:t>
+      </w:r>
+      <w:r>
+        <w:rPr>
+          <w:rFonts w:cs="Times New Roman"/>
+          <w:szCs w:val="28"/>
+        </w:rPr>
+        <w:t xml:space="preserve">. </w:t>
+      </w:r>
+      <w:r>
+        <w:rPr>
+          <w:rFonts w:cs="Times New Roman"/>
+          <w:szCs w:val="28"/>
+        </w:rPr>
+        <w:t>Данные порты являются альтернативными и не позволяют пересылать через себя кадры с данными, пока приоритетный порт работает.</w:t>
+      </w:r>
+    </w:p>
+    <w:p>
+      <w:pPr>
+        <w:ind w:firstLine="708"/>
+        <w:rPr>
+          <w:rFonts w:cs="Times New Roman"/>
+          <w:szCs w:val="28"/>
+        </w:rPr>
+      </w:pPr>
+      <w:r>
+        <w:rPr>
+          <w:rFonts w:cs="Times New Roman"/>
+          <w:szCs w:val="28"/>
+        </w:rPr>
+        <w:lastRenderedPageBreak/>
+        <w:t xml:space="preserve">По умолчанию каждые 2 секунды корневой коммутатор передает сообщение </w:t>
+      </w:r>
+      <w:r>
+        <w:rPr>
+          <w:rFonts w:cs="Times New Roman"/>
+          <w:szCs w:val="28"/>
+          <w:lang w:val="en-US"/>
+        </w:rPr>
+        <w:t>Hello</w:t>
+      </w:r>
+      <w:r>
+        <w:rPr>
+          <w:rFonts w:cs="Times New Roman"/>
+          <w:szCs w:val="28"/>
+        </w:rPr>
+        <w:t>.</w:t>
+      </w:r>
+      <w:r>
+        <w:rPr>
+          <w:rFonts w:cs="Times New Roman"/>
+          <w:szCs w:val="28"/>
+        </w:rPr>
+        <w:t xml:space="preserve"> Отследим его путь, например, до хоста </w:t>
+      </w:r>
+      <w:r>
+        <w:rPr>
+          <w:rFonts w:cs="Times New Roman"/>
+          <w:szCs w:val="28"/>
+          <w:lang w:val="en-US"/>
+        </w:rPr>
+        <w:t>PC</w:t>
+      </w:r>
+      <w:r>
+        <w:rPr>
+          <w:rFonts w:cs="Times New Roman"/>
+          <w:szCs w:val="28"/>
+        </w:rPr>
+        <w:t xml:space="preserve">1. </w:t>
+      </w:r>
+      <w:r>
+        <w:rPr>
+          <w:rFonts w:cs="Times New Roman"/>
+          <w:szCs w:val="28"/>
+        </w:rPr>
+        <w:t xml:space="preserve">Для этого он должен пройти к </w:t>
+      </w:r>
+      <w:r>
+        <w:rPr>
+          <w:rFonts w:cs="Times New Roman"/>
+          <w:szCs w:val="28"/>
+          <w:lang w:val="en-US"/>
+        </w:rPr>
+        <w:t>Switch</w:t>
+      </w:r>
+      <w:r>
+        <w:rPr>
+          <w:rFonts w:cs="Times New Roman"/>
+          <w:szCs w:val="28"/>
+        </w:rPr>
+        <w:t xml:space="preserve">3, </w:t>
+      </w:r>
+      <w:r>
+        <w:rPr>
+          <w:rFonts w:cs="Times New Roman"/>
+          <w:szCs w:val="28"/>
+        </w:rPr>
+        <w:t>а затем к самому хосту</w:t>
+      </w:r>
+    </w:p>
+    <w:p>
+      <w:pPr>
+        <w:rPr>
+          <w:lang w:eastAsia="ru-RU"/>
+        </w:rPr>
+      </w:pPr>
+      <w:r>
+        <w:rPr>
+          <w:lang w:eastAsia="ru-RU"/>
+        </w:rPr>
+        <w:t xml:space="preserve">4) При помощи </w:t>
+      </w:r>
+      <w:proofErr w:type="spellStart"/>
+      <w:r>
+        <w:rPr>
+          <w:lang w:eastAsia="ru-RU"/>
+        </w:rPr>
+        <w:t>wireshark</w:t>
+      </w:r>
+      <w:proofErr w:type="spellEnd"/>
+      <w:r>
+        <w:rPr>
+          <w:lang w:eastAsia="ru-RU"/>
+        </w:rPr>
+        <w:t xml:space="preserve"> отследи</w:t>
+      </w:r>
+      <w:r>
+        <w:rPr>
+          <w:lang w:eastAsia="ru-RU"/>
+        </w:rPr>
+        <w:t>м</w:t>
+      </w:r>
+      <w:r>
+        <w:rPr>
+          <w:lang w:eastAsia="ru-RU"/>
+        </w:rPr>
+        <w:t xml:space="preserve"> передачу пакетов </w:t>
+      </w:r>
+      <w:proofErr w:type="spellStart"/>
+      <w:r>
+        <w:rPr>
+          <w:lang w:eastAsia="ru-RU"/>
+        </w:rPr>
+        <w:t>hello</w:t>
+      </w:r>
+      <w:proofErr w:type="spellEnd"/>
+      <w:r>
+        <w:rPr>
+          <w:lang w:eastAsia="ru-RU"/>
+        </w:rPr>
+        <w:t xml:space="preserve"> от корневого коммутатора</w:t>
+      </w:r>
+      <w:r>
+        <w:rPr>
+          <w:lang w:eastAsia="ru-RU"/>
+        </w:rPr>
+        <w:t>.</w:t>
+      </w:r>
+    </w:p>
+    <w:p>
+      <w:pPr>
+        <w:ind w:firstLine="708"/>
+        <w:rPr>
+          <w:rFonts w:cs="Times New Roman"/>
+          <w:szCs w:val="28"/>
+        </w:rPr>
+      </w:pPr>
+      <w:r>
+        <w:rPr>
+          <w:rFonts w:cs="Times New Roman"/>
+          <w:szCs w:val="28"/>
+        </w:rPr>
+        <w:t xml:space="preserve">По умолчанию каждые 2 секунды корневой коммутатор передает сообщение </w:t>
+      </w:r>
+      <w:r>
+        <w:rPr>
+          <w:rFonts w:cs="Times New Roman"/>
+          <w:szCs w:val="28"/>
+          <w:lang w:val="en-US"/>
+        </w:rPr>
+        <w:t>Hello</w:t>
+      </w:r>
+      <w:r>
+        <w:rPr>
+          <w:rFonts w:cs="Times New Roman"/>
+          <w:szCs w:val="28"/>
+        </w:rPr>
+        <w:t>.</w:t>
+      </w:r>
+      <w:r>
+        <w:rPr>
+          <w:rFonts w:cs="Times New Roman"/>
+          <w:szCs w:val="28"/>
+        </w:rPr>
+        <w:t xml:space="preserve"> Отследим его путь, например, до хоста </w:t>
+      </w:r>
+      <w:r>
+        <w:rPr>
+          <w:rFonts w:cs="Times New Roman"/>
+          <w:szCs w:val="28"/>
+          <w:lang w:val="en-US"/>
+        </w:rPr>
+        <w:t>PC</w:t>
+      </w:r>
+      <w:r>
+        <w:rPr>
+          <w:rFonts w:cs="Times New Roman"/>
+          <w:szCs w:val="28"/>
+        </w:rPr>
+        <w:t xml:space="preserve">1. </w:t>
+      </w:r>
+      <w:r>
+        <w:rPr>
+          <w:rFonts w:cs="Times New Roman"/>
+          <w:szCs w:val="28"/>
+        </w:rPr>
+        <w:t xml:space="preserve">Для этого он должен пройти к </w:t>
+      </w:r>
+      <w:r>
+        <w:rPr>
+          <w:rFonts w:cs="Times New Roman"/>
+          <w:szCs w:val="28"/>
+          <w:lang w:val="en-US"/>
+        </w:rPr>
+        <w:t>Switch</w:t>
+      </w:r>
+      <w:r>
+        <w:rPr>
+          <w:rFonts w:cs="Times New Roman"/>
+          <w:szCs w:val="28"/>
+        </w:rPr>
+        <w:t xml:space="preserve">3, </w:t>
+      </w:r>
+      <w:r>
+        <w:rPr>
+          <w:rFonts w:cs="Times New Roman"/>
+          <w:szCs w:val="28"/>
+        </w:rPr>
+        <w:t>а затем к самому хосту</w:t>
+      </w:r>
+    </w:p>
+    <w:p>
+      <w:pPr>
+        <w:pStyle w:val="a3"/>
+      </w:pPr>
+    </w:p>
+    <w:p>
+      <w:pPr>
+        <w:pStyle w:val="a3"/>
+      </w:pPr>
+      <w:r>
+        <w:drawing>
+          <wp:inline distT="0" distB="0" distL="0" distR="0" wp14:anchorId="61289C5B" wp14:editId="0B31705B">
+            <wp:extent cx="5940425" cy="4123690"/>
+            <wp:effectExtent l="0" t="0" r="3175" b="0"/>
+            <wp:docPr id="19" name="Рисунок 19"/>
+            <wp:cNvGraphicFramePr>
+              <a:graphicFrameLocks xmlns:a="http://schemas.openxmlformats.org/drawingml/2006/main" noChangeAspect="1"/>
+            </wp:cNvGraphicFramePr>
+            <a:graphic xmlns:a="http://schemas.openxmlformats.org/drawingml/2006/main">
+              <a:graphicData uri="http://schemas.openxmlformats.org/drawingml/2006/picture">
+                <pic:pic xmlns:pic="http://schemas.openxmlformats.org/drawingml/2006/picture">
+                  <pic:nvPicPr>
+                    <pic:cNvPr id="1" name=""/>
+                    <pic:cNvPicPr/>
+                  </pic:nvPicPr>
+                  <pic:blipFill>
+                    <a:blip r:embed="rId12"/>
+                    <a:stretch>
+                      <a:fillRect/>
+                    </a:stretch>
+                  </pic:blipFill>
+                  <pic:spPr>
+                    <a:xfrm>
+                      <a:off x="0" y="0"/>
+                      <a:ext cx="5940425" cy="4123690"/>
+                    </a:xfrm>
+                    <a:prstGeom prst="rect">
+                      <a:avLst/>
+                    </a:prstGeom>
+                  </pic:spPr>
+                </pic:pic>
+              </a:graphicData>
+            </a:graphic>
+          </wp:inline>
+        </w:drawing>
+      </w:r>
+    </w:p>
+    <w:p>
+      <w:pPr>
+        <w:pStyle w:val="a3"/>
+        <w:rPr>
+          <w:lang w:val="en-US"/>
+        </w:rPr>
+      </w:pPr>
+      <w:r>
+        <w:t xml:space="preserve">Рисунок </w:t>
+      </w:r>
+      <w:r>
+        <w:t>8</w:t>
+      </w:r>
+      <w:r>
+        <w:t xml:space="preserve">. </w:t>
+      </w:r>
+      <w:r>
+        <w:rPr>
+          <w:lang w:val="en-US"/>
+        </w:rPr>
+        <w:t>Hello</w:t>
+      </w:r>
+    </w:p>
+    <w:p>
+      <w:r>
+        <w:t>Перехваченный кадр несет в себе информацию о корневом коммутаторе: его приоритет, идентификатор</w:t>
+      </w:r>
+      <w:r>
+        <w:t xml:space="preserve"> </w:t>
+      </w:r>
+      <w:r>
+        <w:t>и т.д</w:t>
+      </w:r>
+      <w:r>
+        <w:t>.</w:t>
+      </w:r>
+    </w:p>
+    <w:p>
+      <w:pPr>
+        <w:rPr>
+          <w:lang w:eastAsia="ru-RU"/>
+        </w:rPr>
+      </w:pPr>
+      <w:r>
+        <w:rPr>
+          <w:lang w:eastAsia="ru-RU"/>
+        </w:rPr>
+        <w:t>5) Измени</w:t>
+      </w:r>
+      <w:r>
+        <w:rPr>
+          <w:lang w:eastAsia="ru-RU"/>
+        </w:rPr>
+        <w:t>м</w:t>
+      </w:r>
+      <w:r>
+        <w:rPr>
+          <w:lang w:eastAsia="ru-RU"/>
+        </w:rPr>
+        <w:t xml:space="preserve"> стоимость маршрута для порта RP произвольного назначенного (</w:t>
+      </w:r>
+      <w:proofErr w:type="spellStart"/>
+      <w:r>
+        <w:rPr>
+          <w:lang w:eastAsia="ru-RU"/>
+        </w:rPr>
+        <w:t>designated</w:t>
+      </w:r>
+      <w:proofErr w:type="spellEnd"/>
+      <w:r>
+        <w:rPr>
+          <w:lang w:eastAsia="ru-RU"/>
+        </w:rPr>
+        <w:t>) коммутатора</w:t>
+      </w:r>
+      <w:r>
+        <w:rPr>
+          <w:lang w:eastAsia="ru-RU"/>
+        </w:rPr>
+        <w:t>.</w:t>
+      </w:r>
+    </w:p>
+    <w:p>
+      <w:pPr>
+        <w:rPr>
+          <w:rFonts w:cs="Times New Roman"/>
+          <w:szCs w:val="28"/>
+        </w:rPr>
+      </w:pPr>
+      <w:r>
+        <w:rPr>
+          <w:rFonts w:cs="Times New Roman"/>
+          <w:szCs w:val="28"/>
+        </w:rPr>
+        <w:lastRenderedPageBreak/>
+        <w:t>С</w:t>
+      </w:r>
+      <w:r>
+        <w:rPr>
+          <w:rFonts w:cs="Times New Roman"/>
+          <w:szCs w:val="28"/>
+        </w:rPr>
+        <w:t xml:space="preserve">тоимость можно изменять командой </w:t>
+      </w:r>
+      <w:r>
+        <w:rPr>
+          <w:rFonts w:cs="Times New Roman"/>
+          <w:i/>
+          <w:iCs/>
+          <w:szCs w:val="28"/>
+          <w:lang w:val="en-US"/>
+        </w:rPr>
+        <w:t>spanning</w:t>
+      </w:r>
+      <w:r>
+        <w:rPr>
+          <w:rFonts w:cs="Times New Roman"/>
+          <w:i/>
+          <w:iCs/>
+          <w:szCs w:val="28"/>
+        </w:rPr>
+        <w:t>-</w:t>
+      </w:r>
+      <w:r>
+        <w:rPr>
+          <w:rFonts w:cs="Times New Roman"/>
+          <w:i/>
+          <w:iCs/>
+          <w:szCs w:val="28"/>
+          <w:lang w:val="en-US"/>
+        </w:rPr>
+        <w:t>tree</w:t>
+      </w:r>
+      <w:r>
+        <w:rPr>
+          <w:rFonts w:cs="Times New Roman"/>
+          <w:i/>
+          <w:iCs/>
+          <w:szCs w:val="28"/>
+        </w:rPr>
+        <w:t xml:space="preserve"> </w:t>
+      </w:r>
+      <w:r>
+        <w:rPr>
+          <w:rFonts w:cs="Times New Roman"/>
+          <w:i/>
+          <w:iCs/>
+          <w:szCs w:val="28"/>
+          <w:lang w:val="en-US"/>
+        </w:rPr>
+        <w:t>cost</w:t>
+      </w:r>
+      <w:r>
+        <w:rPr>
+          <w:rFonts w:cs="Times New Roman"/>
+          <w:i/>
+          <w:iCs/>
+          <w:szCs w:val="28"/>
+        </w:rPr>
+        <w:t xml:space="preserve"> </w:t>
+      </w:r>
+      <w:r>
+        <w:rPr>
+          <w:rFonts w:cs="Times New Roman"/>
+          <w:i/>
+          <w:iCs/>
+          <w:szCs w:val="28"/>
+          <w:lang w:val="en-US"/>
+        </w:rPr>
+        <w:t>N</w:t>
+      </w:r>
+      <w:r>
+        <w:rPr>
+          <w:rFonts w:cs="Times New Roman"/>
+          <w:szCs w:val="28"/>
+        </w:rPr>
+        <w:t xml:space="preserve">, </w:t>
+      </w:r>
+      <w:r>
+        <w:rPr>
+          <w:rFonts w:cs="Times New Roman"/>
+          <w:szCs w:val="28"/>
+        </w:rPr>
+        <w:t>зайдя в настройки конкретного интерфейса.</w:t>
+      </w:r>
+      <w:r>
+        <w:rPr>
+          <w:rFonts w:cs="Times New Roman"/>
+          <w:szCs w:val="28"/>
+        </w:rPr>
+        <w:t xml:space="preserve"> При смене стоимости основным</w:t>
+      </w:r>
+      <w:r>
+        <w:rPr>
+          <w:rFonts w:cs="Times New Roman"/>
+          <w:szCs w:val="28"/>
+        </w:rPr>
+        <w:t xml:space="preserve"> </w:t>
+      </w:r>
+      <w:r>
+        <w:rPr>
+          <w:rFonts w:cs="Times New Roman"/>
+          <w:szCs w:val="28"/>
+        </w:rPr>
+        <w:t>на большую маршрут заблокируется</w:t>
+      </w:r>
+      <w:r>
+        <w:rPr>
+          <w:rFonts w:cs="Times New Roman"/>
+          <w:szCs w:val="28"/>
+        </w:rPr>
+        <w:t xml:space="preserve">, </w:t>
+      </w:r>
+      <w:r>
+        <w:rPr>
+          <w:rFonts w:cs="Times New Roman"/>
+          <w:szCs w:val="28"/>
+        </w:rPr>
+        <w:t>а альтернативный станет уже</w:t>
+      </w:r>
+      <w:r>
+        <w:rPr>
+          <w:rFonts w:cs="Times New Roman"/>
+          <w:szCs w:val="28"/>
+        </w:rPr>
+        <w:t xml:space="preserve"> </w:t>
+      </w:r>
+      <w:r>
+        <w:rPr>
+          <w:rFonts w:cs="Times New Roman"/>
+          <w:szCs w:val="28"/>
+        </w:rPr>
+        <w:t>основным.</w:t>
+      </w:r>
+    </w:p>
+    <w:p>
+      <w:pPr>
+        <w:rPr>
+          <w:rFonts w:cs="Times New Roman"/>
+          <w:szCs w:val="28"/>
+          <w:lang w:val="en-US"/>
+        </w:rPr>
+      </w:pPr>
+      <w:r>
+        <w:rPr>
+          <w:rFonts w:cs="Times New Roman"/>
+          <w:szCs w:val="28"/>
+        </w:rPr>
+        <w:t xml:space="preserve">Изменим стоимость для </w:t>
+      </w:r>
+      <w:r>
+        <w:rPr>
+          <w:rFonts w:cs="Times New Roman"/>
+          <w:szCs w:val="28"/>
+          <w:lang w:val="en-US"/>
+        </w:rPr>
+        <w:t>Switch 3.</w:t>
+      </w:r>
+    </w:p>
+    <w:p>
+      <w:pPr>
+        <w:pStyle w:val="a3"/>
+        <w:rPr>
+          <w:lang w:eastAsia="ru-RU"/>
+        </w:rPr>
+      </w:pPr>
+      <w:r>
+        <w:rPr>
+          <w:lang w:eastAsia="ru-RU"/>
+        </w:rPr>
+        <w:drawing>
+          <wp:inline distT="0" distB="0" distL="0" distR="0" wp14:anchorId="7CFF793D" wp14:editId="3F8A0723">
+            <wp:extent cx="5940425" cy="3359150"/>
+            <wp:effectExtent l="0" t="0" r="3175" b="0"/>
+            <wp:docPr id="23" name="Рисунок 23"/>
+            <wp:cNvGraphicFramePr>
+              <a:graphicFrameLocks xmlns:a="http://schemas.openxmlformats.org/drawingml/2006/main" noChangeAspect="1"/>
+            </wp:cNvGraphicFramePr>
+            <a:graphic xmlns:a="http://schemas.openxmlformats.org/drawingml/2006/main">
+              <a:graphicData uri="http://schemas.openxmlformats.org/drawingml/2006/picture">
+                <pic:pic xmlns:pic="http://schemas.openxmlformats.org/drawingml/2006/picture">
+                  <pic:nvPicPr>
+                    <pic:cNvPr id="1" name=""/>
+                    <pic:cNvPicPr/>
+                  </pic:nvPicPr>
+                  <pic:blipFill>
+                    <a:blip r:embed="rId13"/>
+                    <a:stretch>
+                      <a:fillRect/>
+                    </a:stretch>
+                  </pic:blipFill>
+                  <pic:spPr>
+                    <a:xfrm>
+                      <a:off x="0" y="0"/>
+                      <a:ext cx="5940425" cy="3359150"/>
+                    </a:xfrm>
+                    <a:prstGeom prst="rect">
+                      <a:avLst/>
+                    </a:prstGeom>
+                  </pic:spPr>
+                </pic:pic>
+              </a:graphicData>
+            </a:graphic>
+          </wp:inline>
+        </w:drawing>
+      </w:r>
+    </w:p>
+    <w:p>
+      <w:pPr>
+        <w:pStyle w:val="a3"/>
+      </w:pPr>
+      <w:r>
+        <w:t xml:space="preserve">Рисунок 8. </w:t>
+      </w:r>
+      <w:r>
+        <w:rPr>
+          <w:lang w:val="en-US"/>
+        </w:rPr>
+        <w:t xml:space="preserve">Switch3 </w:t>
+      </w:r>
+      <w:r>
+        <w:t>стоимость маршрутов</w:t>
+      </w:r>
+    </w:p>
+    <w:p>
+      <w:pPr>
+        <w:pStyle w:val="a3"/>
+        <w:rPr>
+          <w:lang w:eastAsia="ru-RU"/>
+        </w:rPr>
+      </w:pPr>
+      <w:r>
+        <w:rPr>
+          <w:lang w:eastAsia="ru-RU"/>
+        </w:rPr>
+        <w:drawing>
+          <wp:inline distT="0" distB="0" distL="0" distR="0" wp14:anchorId="58577DF7" wp14:editId="0FC28186">
+            <wp:extent cx="5940425" cy="3840480"/>
+            <wp:effectExtent l="0" t="0" r="3175" b="7620"/>
+            <wp:docPr id="25" name="Рисунок 25"/>
+            <wp:cNvGraphicFramePr>
+              <a:graphicFrameLocks xmlns:a="http://schemas.openxmlformats.org/drawingml/2006/main" noChangeAspect="1"/>
+            </wp:cNvGraphicFramePr>
+            <a:graphic xmlns:a="http://schemas.openxmlformats.org/drawingml/2006/main">
+              <a:graphicData uri="http://schemas.openxmlformats.org/drawingml/2006/picture">
+                <pic:pic xmlns:pic="http://schemas.openxmlformats.org/drawingml/2006/picture">
+                  <pic:nvPicPr>
+                    <pic:cNvPr id="1" name=""/>
+                    <pic:cNvPicPr/>
+                  </pic:nvPicPr>
+                  <pic:blipFill>
+                    <a:blip r:embed="rId14"/>
+                    <a:stretch>
+                      <a:fillRect/>
+                    </a:stretch>
+                  </pic:blipFill>
+                  <pic:spPr>
+                    <a:xfrm>
+                      <a:off x="0" y="0"/>
+                      <a:ext cx="5940425" cy="3840480"/>
+                    </a:xfrm>
+                    <a:prstGeom prst="rect">
+                      <a:avLst/>
+                    </a:prstGeom>
+                  </pic:spPr>
+                </pic:pic>
+              </a:graphicData>
+            </a:graphic>
+          </wp:inline>
+        </w:drawing>
+      </w:r>
+    </w:p>
+    <w:p>
+      <w:pPr>
+        <w:pStyle w:val="a3"/>
+      </w:pPr>
+      <w:r>
+        <w:t xml:space="preserve">Рисунок </w:t>
+      </w:r>
+      <w:r>
+        <w:t>9</w:t>
+      </w:r>
+      <w:r>
+        <w:t>. Топология сети</w:t>
+      </w:r>
     </w:p>
     <w:sectPr>
       <w:pgSz w:w="11906" w:h="16838"/>

</xml_diff>